<commit_message>
Corretta la relazione su progettazione
</commit_message>
<xml_diff>
--- a/docs/diagrammi progettazione.docx
+++ b/docs/diagrammi progettazione.docx
@@ -186,20 +186,19 @@
           <w:sz w:val="28"/>
           <w:szCs w:val="28"/>
         </w:rPr>
-        <w:lastRenderedPageBreak/>
         <w:drawing>
-          <wp:anchor distT="0" distB="0" distL="114300" distR="114300" simplePos="0" relativeHeight="251660288" behindDoc="0" locked="0" layoutInCell="1" allowOverlap="1" wp14:anchorId="112991CB" wp14:editId="02CAD8D0">
+          <wp:anchor distT="0" distB="0" distL="114300" distR="114300" simplePos="0" relativeHeight="251664384" behindDoc="0" locked="0" layoutInCell="1" allowOverlap="1" wp14:anchorId="7CA88118" wp14:editId="1C6D16D5">
             <wp:simplePos x="0" y="0"/>
             <wp:positionH relativeFrom="column">
-              <wp:posOffset>-299085</wp:posOffset>
+              <wp:posOffset>-571500</wp:posOffset>
             </wp:positionH>
             <wp:positionV relativeFrom="paragraph">
-              <wp:posOffset>114300</wp:posOffset>
+              <wp:posOffset>457200</wp:posOffset>
             </wp:positionV>
-            <wp:extent cx="6865620" cy="2628900"/>
-            <wp:effectExtent l="0" t="0" r="0" b="12700"/>
+            <wp:extent cx="7172325" cy="2668270"/>
+            <wp:effectExtent l="0" t="0" r="0" b="0"/>
             <wp:wrapTopAndBottom/>
-            <wp:docPr id="4" name="Immagine 4"/>
+            <wp:docPr id="7" name="Immagine 7"/>
             <wp:cNvGraphicFramePr>
               <a:graphicFrameLocks xmlns:a="http://schemas.openxmlformats.org/drawingml/2006/main" noChangeAspect="1"/>
             </wp:cNvGraphicFramePr>
@@ -225,7 +224,7 @@
                   <pic:spPr>
                     <a:xfrm>
                       <a:off x="0" y="0"/>
-                      <a:ext cx="6865620" cy="2628900"/>
+                      <a:ext cx="7172325" cy="2668270"/>
                     </a:xfrm>
                     <a:prstGeom prst="rect">
                       <a:avLst/>
@@ -243,6 +242,33 @@
           </wp:anchor>
         </w:drawing>
       </w:r>
+    </w:p>
+    <w:p>
+      <w:pPr>
+        <w:rPr>
+          <w:b/>
+          <w:sz w:val="28"/>
+          <w:szCs w:val="28"/>
+        </w:rPr>
+      </w:pPr>
+    </w:p>
+    <w:p>
+      <w:pPr>
+        <w:rPr>
+          <w:b/>
+          <w:sz w:val="28"/>
+          <w:szCs w:val="28"/>
+        </w:rPr>
+      </w:pPr>
+    </w:p>
+    <w:p>
+      <w:pPr>
+        <w:rPr>
+          <w:b/>
+          <w:sz w:val="28"/>
+          <w:szCs w:val="28"/>
+        </w:rPr>
+      </w:pPr>
     </w:p>
     <w:p>
       <w:pPr>
@@ -1128,7 +1154,6 @@
           <w:sz w:val="28"/>
           <w:szCs w:val="28"/>
         </w:rPr>
-        <w:lastRenderedPageBreak/>
         <w:drawing>
           <wp:anchor distT="0" distB="0" distL="114300" distR="114300" simplePos="0" relativeHeight="251662336" behindDoc="0" locked="0" layoutInCell="1" allowOverlap="1" wp14:anchorId="17C31FC8" wp14:editId="5A261B87">
             <wp:simplePos x="0" y="0"/>
@@ -1199,7 +1224,6 @@
           <w:sz w:val="28"/>
           <w:szCs w:val="28"/>
         </w:rPr>
-        <w:lastRenderedPageBreak/>
         <w:t xml:space="preserve">Per </w:t>
       </w:r>
       <w:proofErr w:type="gramStart"/>
@@ -1309,6 +1333,15 @@
           <w:szCs w:val="28"/>
         </w:rPr>
       </w:pPr>
+    </w:p>
+    <w:p>
+      <w:pPr>
+        <w:jc w:val="both"/>
+        <w:rPr>
+          <w:sz w:val="28"/>
+          <w:szCs w:val="28"/>
+        </w:rPr>
+      </w:pPr>
       <w:r>
         <w:rPr>
           <w:sz w:val="28"/>
@@ -1421,6 +1454,97 @@
           <w:szCs w:val="28"/>
         </w:rPr>
       </w:pPr>
+    </w:p>
+    <w:p>
+      <w:pPr>
+        <w:jc w:val="both"/>
+        <w:rPr>
+          <w:sz w:val="28"/>
+          <w:szCs w:val="28"/>
+        </w:rPr>
+      </w:pPr>
+      <w:r>
+        <w:rPr>
+          <w:sz w:val="28"/>
+          <w:szCs w:val="28"/>
+        </w:rPr>
+        <w:t xml:space="preserve">Le selezioni nascondono un’operazione di “normalizzazione”: </w:t>
+      </w:r>
+      <w:r>
+        <w:rPr>
+          <w:sz w:val="28"/>
+          <w:szCs w:val="28"/>
+        </w:rPr>
+        <w:t xml:space="preserve">la collezione di Statistica restituita deve contenere una sola Statistica per ogni Giocatore o Squadra. Dunque le statistiche della selezione che si riferiscono allo stesso Giocatore </w:t>
+      </w:r>
+      <w:proofErr w:type="gramStart"/>
+      <w:r>
+        <w:rPr>
+          <w:sz w:val="28"/>
+          <w:szCs w:val="28"/>
+        </w:rPr>
+        <w:t>vengono</w:t>
+      </w:r>
+      <w:proofErr w:type="gramEnd"/>
+      <w:r>
+        <w:rPr>
+          <w:sz w:val="28"/>
+          <w:szCs w:val="28"/>
+        </w:rPr>
+        <w:t xml:space="preserve"> condensate in un’unica Statistica tramite somma dei campi. Per </w:t>
+      </w:r>
+      <w:proofErr w:type="spellStart"/>
+      <w:r>
+        <w:rPr>
+          <w:sz w:val="28"/>
+          <w:szCs w:val="28"/>
+        </w:rPr>
+        <w:t>StatisticaSquadra</w:t>
+      </w:r>
+      <w:proofErr w:type="spellEnd"/>
+      <w:r>
+        <w:rPr>
+          <w:sz w:val="28"/>
+          <w:szCs w:val="28"/>
+        </w:rPr>
+        <w:t xml:space="preserve"> il problema non si pone </w:t>
+      </w:r>
+      <w:proofErr w:type="gramStart"/>
+      <w:r>
+        <w:rPr>
+          <w:sz w:val="28"/>
+          <w:szCs w:val="28"/>
+        </w:rPr>
+        <w:t>dato che</w:t>
+      </w:r>
+      <w:proofErr w:type="gramEnd"/>
+      <w:r>
+        <w:rPr>
+          <w:sz w:val="28"/>
+          <w:szCs w:val="28"/>
+        </w:rPr>
+        <w:t xml:space="preserve"> all’interno di un Campionato è presente un solo oggetto per Squadra.</w:t>
+      </w:r>
+    </w:p>
+    <w:p>
+      <w:pPr>
+        <w:jc w:val="both"/>
+        <w:rPr>
+          <w:sz w:val="28"/>
+          <w:szCs w:val="28"/>
+        </w:rPr>
+      </w:pPr>
+      <w:bookmarkStart w:id="0" w:name="_GoBack"/>
+      <w:bookmarkEnd w:id="0"/>
+    </w:p>
+    <w:p>
+      <w:pPr>
+        <w:jc w:val="both"/>
+        <w:rPr>
+          <w:sz w:val="28"/>
+          <w:szCs w:val="28"/>
+        </w:rPr>
+      </w:pPr>
       <w:r>
         <w:rPr>
           <w:sz w:val="28"/>
@@ -1546,7 +1670,6 @@
           <w:sz w:val="28"/>
           <w:szCs w:val="28"/>
         </w:rPr>
-        <w:lastRenderedPageBreak/>
         <w:drawing>
           <wp:anchor distT="0" distB="0" distL="114300" distR="114300" simplePos="0" relativeHeight="251663360" behindDoc="0" locked="0" layoutInCell="1" allowOverlap="1" wp14:anchorId="74DD185F" wp14:editId="6D539FFF">
             <wp:simplePos x="0" y="0"/>
@@ -1813,8 +1936,6 @@
           <w:szCs w:val="28"/>
         </w:rPr>
       </w:pPr>
-      <w:bookmarkStart w:id="0" w:name="_GoBack"/>
-      <w:bookmarkEnd w:id="0"/>
     </w:p>
     <w:sectPr>
       <w:pgSz w:w="11900" w:h="16840"/>

</xml_diff>